<commit_message>
update labtask4 and describe it in perort
</commit_message>
<xml_diff>
--- a/database/ЛР4/Отчет лабораторная 4.docx
+++ b/database/ЛР4/Отчет лабораторная 4.docx
@@ -1,6 +1,6 @@
 
 <file path=word/document.xml><?xml version="1.0" encoding="utf-8"?>
-<w:document xmlns:wpc="http://schemas.microsoft.com/office/word/2010/wordprocessingCanvas" xmlns:cx="http://schemas.microsoft.com/office/drawing/2014/chartex" xmlns:cx1="http://schemas.microsoft.com/office/drawing/2015/9/8/chartex" xmlns:cx2="http://schemas.microsoft.com/office/drawing/2015/10/21/chartex" xmlns:cx3="http://schemas.microsoft.com/office/drawing/2016/5/9/chartex" xmlns:cx4="http://schemas.microsoft.com/office/drawing/2016/5/10/chartex" xmlns:cx5="http://schemas.microsoft.com/office/drawing/2016/5/11/chartex" xmlns:cx6="http://schemas.microsoft.com/office/drawing/2016/5/12/chartex" xmlns:cx7="http://schemas.microsoft.com/office/drawing/2016/5/13/chartex" xmlns:cx8="http://schemas.microsoft.com/office/drawing/2016/5/14/chartex" xmlns:mc="http://schemas.openxmlformats.org/markup-compatibility/2006" xmlns:aink="http://schemas.microsoft.com/office/drawing/2016/ink" xmlns:am3d="http://schemas.microsoft.com/office/drawing/2017/model3d" xmlns:o="urn:schemas-microsoft-com:office:office" xmlns:oel="http://schemas.microsoft.com/office/2019/extlst" xmlns:r="http://schemas.openxmlformats.org/officeDocument/2006/relationships" xmlns:m="http://schemas.openxmlformats.org/officeDocument/2006/math" xmlns:v="urn:schemas-microsoft-com:vml" xmlns:wp14="http://schemas.microsoft.com/office/word/2010/wordprocessingDrawing" xmlns:wp="http://schemas.openxmlformats.org/drawingml/2006/wordprocessingDrawing" xmlns:w10="urn:schemas-microsoft-com:office:word" xmlns:w="http://schemas.openxmlformats.org/wordprocessingml/2006/main" xmlns:w14="http://schemas.microsoft.com/office/word/2010/wordml" xmlns:w15="http://schemas.microsoft.com/office/word/2012/wordml" xmlns:w16cex="http://schemas.microsoft.com/office/word/2018/wordml/cex" xmlns:w16cid="http://schemas.microsoft.com/office/word/2016/wordml/cid" xmlns:w16="http://schemas.microsoft.com/office/word/2018/wordml" xmlns:w16sdtdh="http://schemas.microsoft.com/office/word/2020/wordml/sdtdatahash" xmlns:w16se="http://schemas.microsoft.com/office/word/2015/wordml/symex" xmlns:wpg="http://schemas.microsoft.com/office/word/2010/wordprocessingGroup" xmlns:wpi="http://schemas.microsoft.com/office/word/2010/wordprocessingInk" xmlns:wne="http://schemas.microsoft.com/office/word/2006/wordml" xmlns:wps="http://schemas.microsoft.com/office/word/2010/wordprocessingShape" mc:Ignorable="w14 w15 w16se w16cid w16 w16cex w16sdtdh wp14">
+<w:document xmlns:wpc="http://schemas.microsoft.com/office/word/2010/wordprocessingCanvas" xmlns:cx="http://schemas.microsoft.com/office/drawing/2014/chartex" xmlns:cx1="http://schemas.microsoft.com/office/drawing/2015/9/8/chartex" xmlns:cx2="http://schemas.microsoft.com/office/drawing/2015/10/21/chartex" xmlns:cx3="http://schemas.microsoft.com/office/drawing/2016/5/9/chartex" xmlns:cx4="http://schemas.microsoft.com/office/drawing/2016/5/10/chartex" xmlns:cx5="http://schemas.microsoft.com/office/drawing/2016/5/11/chartex" xmlns:cx6="http://schemas.microsoft.com/office/drawing/2016/5/12/chartex" xmlns:cx7="http://schemas.microsoft.com/office/drawing/2016/5/13/chartex" xmlns:cx8="http://schemas.microsoft.com/office/drawing/2016/5/14/chartex" xmlns:mc="http://schemas.openxmlformats.org/markup-compatibility/2006" xmlns:aink="http://schemas.microsoft.com/office/drawing/2016/ink" xmlns:am3d="http://schemas.microsoft.com/office/drawing/2017/model3d" xmlns:o="urn:schemas-microsoft-com:office:office" xmlns:r="http://schemas.openxmlformats.org/officeDocument/2006/relationships" xmlns:m="http://schemas.openxmlformats.org/officeDocument/2006/math" xmlns:v="urn:schemas-microsoft-com:vml" xmlns:wp14="http://schemas.microsoft.com/office/word/2010/wordprocessingDrawing" xmlns:wp="http://schemas.openxmlformats.org/drawingml/2006/wordprocessingDrawing" xmlns:w10="urn:schemas-microsoft-com:office:word" xmlns:w="http://schemas.openxmlformats.org/wordprocessingml/2006/main" xmlns:w14="http://schemas.microsoft.com/office/word/2010/wordml" xmlns:w15="http://schemas.microsoft.com/office/word/2012/wordml" xmlns:w16cex="http://schemas.microsoft.com/office/word/2018/wordml/cex" xmlns:w16cid="http://schemas.microsoft.com/office/word/2016/wordml/cid" xmlns:w16="http://schemas.microsoft.com/office/word/2018/wordml" xmlns:w16sdtdh="http://schemas.microsoft.com/office/word/2020/wordml/sdtdatahash" xmlns:w16se="http://schemas.microsoft.com/office/word/2015/wordml/symex" xmlns:wpg="http://schemas.microsoft.com/office/word/2010/wordprocessingGroup" xmlns:wpi="http://schemas.microsoft.com/office/word/2010/wordprocessingInk" xmlns:wne="http://schemas.microsoft.com/office/word/2006/wordml" xmlns:wps="http://schemas.microsoft.com/office/word/2010/wordprocessingShape" mc:Ignorable="w14 w15 w16se w16cid w16 w16cex w16sdtdh wp14">
   <w:body>
     <w:p>
       <w:pPr>
@@ -907,21 +907,7 @@
               <w:rPr>
                 <w:rFonts w:ascii="Times New Roman" w:eastAsia="Calibri" w:hAnsi="Times New Roman" w:cs="Times New Roman"/>
               </w:rPr>
-              <w:t>(</w:t>
-            </w:r>
-            <w:proofErr w:type="gramStart"/>
-            <w:r>
-              <w:rPr>
-                <w:rFonts w:ascii="Times New Roman" w:eastAsia="Calibri" w:hAnsi="Times New Roman" w:cs="Times New Roman"/>
-              </w:rPr>
-              <w:t xml:space="preserve">подпись)   </w:t>
-            </w:r>
-            <w:proofErr w:type="gramEnd"/>
-            <w:r>
-              <w:rPr>
-                <w:rFonts w:ascii="Times New Roman" w:eastAsia="Calibri" w:hAnsi="Times New Roman" w:cs="Times New Roman"/>
-              </w:rPr>
-              <w:t xml:space="preserve">           И. О. Фамилия</w:t>
+              <w:t>(подпись)              И. О. Фамилия</w:t>
             </w:r>
           </w:p>
           <w:p>
@@ -948,25 +934,7 @@
                 <w:sz w:val="28"/>
                 <w:szCs w:val="28"/>
               </w:rPr>
-              <w:t>___</w:t>
-            </w:r>
-            <w:proofErr w:type="gramStart"/>
-            <w:r>
-              <w:rPr>
-                <w:rFonts w:ascii="Times New Roman" w:eastAsia="Calibri" w:hAnsi="Times New Roman" w:cs="Times New Roman"/>
-                <w:sz w:val="28"/>
-                <w:szCs w:val="28"/>
-              </w:rPr>
-              <w:t>_»_</w:t>
-            </w:r>
-            <w:proofErr w:type="gramEnd"/>
-            <w:r>
-              <w:rPr>
-                <w:rFonts w:ascii="Times New Roman" w:eastAsia="Calibri" w:hAnsi="Times New Roman" w:cs="Times New Roman"/>
-                <w:sz w:val="28"/>
-                <w:szCs w:val="28"/>
-              </w:rPr>
-              <w:t>______________20____г.</w:t>
+              <w:t>____»_______________20____г.</w:t>
             </w:r>
           </w:p>
           <w:p>
@@ -1136,7 +1104,17 @@
           <w:szCs w:val="28"/>
           <w14:ligatures w14:val="none"/>
         </w:rPr>
-        <w:t>24</w:t>
+        <w:t>2</w:t>
+      </w:r>
+      <w:r>
+        <w:rPr>
+          <w:rFonts w:ascii="Times New Roman" w:eastAsia="Calibri" w:hAnsi="Times New Roman" w:cs="Times New Roman"/>
+          <w:kern w:val="0"/>
+          <w:sz w:val="28"/>
+          <w:szCs w:val="28"/>
+          <w14:ligatures w14:val="none"/>
+        </w:rPr>
+        <w:t>5</w:t>
       </w:r>
     </w:p>
     <w:p/>
@@ -1601,51 +1579,55 @@
           <w:sz w:val="28"/>
           <w:szCs w:val="28"/>
         </w:rPr>
-        <w:t>Создано два отчета. Первый на основе таблицы Пациенты</w:t>
-      </w:r>
-      <w:r>
-        <w:rPr>
-          <w:rFonts w:ascii="Times New Roman" w:hAnsi="Times New Roman" w:cs="Times New Roman"/>
-          <w:sz w:val="28"/>
-          <w:szCs w:val="28"/>
-        </w:rPr>
-        <w:t xml:space="preserve">. В формировании отчета участвует два поля </w:t>
-      </w:r>
-      <w:proofErr w:type="spellStart"/>
-      <w:r>
-        <w:rPr>
-          <w:rFonts w:ascii="Times New Roman" w:hAnsi="Times New Roman" w:cs="Times New Roman"/>
-          <w:sz w:val="28"/>
-          <w:szCs w:val="28"/>
-          <w:lang w:val="en-US"/>
-        </w:rPr>
-        <w:t>LastName</w:t>
-      </w:r>
-      <w:proofErr w:type="spellEnd"/>
-      <w:r>
-        <w:rPr>
-          <w:rFonts w:ascii="Times New Roman" w:hAnsi="Times New Roman" w:cs="Times New Roman"/>
-          <w:sz w:val="28"/>
-          <w:szCs w:val="28"/>
-        </w:rPr>
-        <w:t xml:space="preserve"> &amp; </w:t>
-      </w:r>
-      <w:r>
-        <w:rPr>
-          <w:rFonts w:ascii="Times New Roman" w:hAnsi="Times New Roman" w:cs="Times New Roman"/>
-          <w:sz w:val="28"/>
-          <w:szCs w:val="28"/>
-          <w:lang w:val="en-US"/>
-        </w:rPr>
-        <w:t>FirstName</w:t>
-      </w:r>
-      <w:r>
-        <w:rPr>
-          <w:rFonts w:ascii="Times New Roman" w:hAnsi="Times New Roman" w:cs="Times New Roman"/>
-          <w:sz w:val="28"/>
-          <w:szCs w:val="28"/>
-        </w:rPr>
-        <w:t>. Рисунок 1 отражает сам отчет.</w:t>
+        <w:t>Создано два отчета</w:t>
+      </w:r>
+      <w:r>
+        <w:rPr>
+          <w:rFonts w:ascii="Times New Roman" w:hAnsi="Times New Roman" w:cs="Times New Roman"/>
+          <w:sz w:val="28"/>
+          <w:szCs w:val="28"/>
+        </w:rPr>
+        <w:t>: главный и подчиненный</w:t>
+      </w:r>
+      <w:r>
+        <w:rPr>
+          <w:rFonts w:ascii="Times New Roman" w:hAnsi="Times New Roman" w:cs="Times New Roman"/>
+          <w:sz w:val="28"/>
+          <w:szCs w:val="28"/>
+        </w:rPr>
+        <w:t>. Первый на основе таблицы Пациенты</w:t>
+      </w:r>
+      <w:r>
+        <w:rPr>
+          <w:rFonts w:ascii="Times New Roman" w:hAnsi="Times New Roman" w:cs="Times New Roman"/>
+          <w:sz w:val="28"/>
+          <w:szCs w:val="28"/>
+        </w:rPr>
+        <w:t>. Рисунок 1 отражает</w:t>
+      </w:r>
+      <w:r>
+        <w:rPr>
+          <w:rFonts w:ascii="Times New Roman" w:hAnsi="Times New Roman" w:cs="Times New Roman"/>
+          <w:sz w:val="28"/>
+          <w:szCs w:val="28"/>
+        </w:rPr>
+        <w:t xml:space="preserve"> </w:t>
+      </w:r>
+      <w:r>
+        <w:rPr>
+          <w:rFonts w:ascii="Times New Roman" w:hAnsi="Times New Roman" w:cs="Times New Roman"/>
+          <w:sz w:val="28"/>
+          <w:szCs w:val="28"/>
+        </w:rPr>
+        <w:t>элемент с идентификационным номером 2 в виде отчета для печати</w:t>
+      </w:r>
+      <w:r>
+        <w:rPr>
+          <w:rFonts w:ascii="Times New Roman" w:hAnsi="Times New Roman" w:cs="Times New Roman"/>
+          <w:sz w:val="28"/>
+          <w:szCs w:val="28"/>
+        </w:rPr>
+        <w:t>.</w:t>
       </w:r>
     </w:p>
     <w:p>
@@ -1659,15 +1641,14 @@
       <w:r>
         <w:rPr>
           <w:rFonts w:asciiTheme="majorHAnsi" w:eastAsiaTheme="majorEastAsia" w:hAnsiTheme="majorHAnsi" w:cstheme="majorBidi"/>
-          <w:noProof/>
           <w:sz w:val="32"/>
           <w:szCs w:val="32"/>
         </w:rPr>
         <w:drawing>
-          <wp:inline distT="0" distB="0" distL="0" distR="0">
-            <wp:extent cx="6120130" cy="3106420"/>
-            <wp:effectExtent l="0" t="0" r="1270" b="5080"/>
-            <wp:docPr id="714791712" name="Рисунок 1"/>
+          <wp:inline distT="0" distB="0" distL="0" distR="0" wp14:anchorId="2A70027C" wp14:editId="2AC4C537">
+            <wp:extent cx="6120130" cy="4598670"/>
+            <wp:effectExtent l="0" t="0" r="0" b="0"/>
+            <wp:docPr id="1" name="Рисунок 1"/>
             <wp:cNvGraphicFramePr>
               <a:graphicFrameLocks xmlns:a="http://schemas.openxmlformats.org/drawingml/2006/main" noChangeAspect="1"/>
             </wp:cNvGraphicFramePr>
@@ -1675,17 +1656,11 @@
               <a:graphicData uri="http://schemas.openxmlformats.org/drawingml/2006/picture">
                 <pic:pic xmlns:pic="http://schemas.openxmlformats.org/drawingml/2006/picture">
                   <pic:nvPicPr>
-                    <pic:cNvPr id="714791712" name="Рисунок 714791712"/>
+                    <pic:cNvPr id="1" name=""/>
                     <pic:cNvPicPr/>
                   </pic:nvPicPr>
                   <pic:blipFill>
-                    <a:blip r:embed="rId8">
-                      <a:extLst>
-                        <a:ext uri="{28A0092B-C50C-407E-A947-70E740481C1C}">
-                          <a14:useLocalDpi xmlns:a14="http://schemas.microsoft.com/office/drawing/2010/main" val="0"/>
-                        </a:ext>
-                      </a:extLst>
-                    </a:blip>
+                    <a:blip r:embed="rId8"/>
                     <a:stretch>
                       <a:fillRect/>
                     </a:stretch>
@@ -1693,7 +1668,7 @@
                   <pic:spPr>
                     <a:xfrm>
                       <a:off x="0" y="0"/>
-                      <a:ext cx="6120130" cy="3106420"/>
+                      <a:ext cx="6120130" cy="4598670"/>
                     </a:xfrm>
                     <a:prstGeom prst="rect">
                       <a:avLst/>
@@ -1747,29 +1722,119 @@
           <w:sz w:val="28"/>
           <w:szCs w:val="28"/>
         </w:rPr>
-        <w:t>Второй отчет создан на базе формы, разработанной в предыдущей лабораторной работе. Отчет отражает информацию о пациентах и их посещениях врачей. Рисунок 2 отражает пример отчета для печати. Для упрощенного формирования отчета на панель навигации помещена кнопка для этого.</w:t>
-      </w:r>
-    </w:p>
-    <w:p>
-      <w:pPr>
-        <w:rPr>
-          <w:rFonts w:ascii="Times New Roman" w:hAnsi="Times New Roman" w:cs="Times New Roman"/>
-          <w:sz w:val="28"/>
-          <w:szCs w:val="28"/>
-        </w:rPr>
-      </w:pPr>
-      <w:r>
-        <w:rPr>
-          <w:rFonts w:ascii="Times New Roman" w:hAnsi="Times New Roman" w:cs="Times New Roman"/>
-          <w:noProof/>
-          <w:sz w:val="28"/>
-          <w:szCs w:val="28"/>
-        </w:rPr>
+        <w:t>Второй отчет</w:t>
+      </w:r>
+      <w:r>
+        <w:rPr>
+          <w:rFonts w:ascii="Times New Roman" w:hAnsi="Times New Roman" w:cs="Times New Roman"/>
+          <w:sz w:val="28"/>
+          <w:szCs w:val="28"/>
+        </w:rPr>
+        <w:t xml:space="preserve"> – подчиненный</w:t>
+      </w:r>
+      <w:r>
+        <w:rPr>
+          <w:rFonts w:ascii="Times New Roman" w:hAnsi="Times New Roman" w:cs="Times New Roman"/>
+          <w:sz w:val="28"/>
+          <w:szCs w:val="28"/>
+        </w:rPr>
+        <w:t xml:space="preserve">, </w:t>
+      </w:r>
+      <w:r>
+        <w:rPr>
+          <w:rFonts w:ascii="Times New Roman" w:hAnsi="Times New Roman" w:cs="Times New Roman"/>
+          <w:sz w:val="28"/>
+          <w:szCs w:val="28"/>
+        </w:rPr>
+        <w:t>отражает информацию о посещениях врачей</w:t>
+      </w:r>
+      <w:r>
+        <w:rPr>
+          <w:rFonts w:ascii="Times New Roman" w:hAnsi="Times New Roman" w:cs="Times New Roman"/>
+          <w:sz w:val="28"/>
+          <w:szCs w:val="28"/>
+        </w:rPr>
+        <w:t xml:space="preserve"> пациентами</w:t>
+      </w:r>
+      <w:r>
+        <w:rPr>
+          <w:rFonts w:ascii="Times New Roman" w:hAnsi="Times New Roman" w:cs="Times New Roman"/>
+          <w:sz w:val="28"/>
+          <w:szCs w:val="28"/>
+        </w:rPr>
+        <w:t>. Рисунок 2 отражает пример отчета для печати</w:t>
+      </w:r>
+      <w:r>
+        <w:rPr>
+          <w:rFonts w:ascii="Times New Roman" w:hAnsi="Times New Roman" w:cs="Times New Roman"/>
+          <w:sz w:val="28"/>
+          <w:szCs w:val="28"/>
+        </w:rPr>
+        <w:t>.</w:t>
+      </w:r>
+      <w:r>
+        <w:rPr>
+          <w:rFonts w:ascii="Times New Roman" w:hAnsi="Times New Roman" w:cs="Times New Roman"/>
+          <w:sz w:val="28"/>
+          <w:szCs w:val="28"/>
+        </w:rPr>
+        <w:t xml:space="preserve"> </w:t>
+      </w:r>
+    </w:p>
+    <w:p>
+      <w:pPr>
+        <w:ind w:firstLine="851"/>
+        <w:rPr>
+          <w:rFonts w:ascii="Times New Roman" w:hAnsi="Times New Roman" w:cs="Times New Roman"/>
+          <w:sz w:val="28"/>
+          <w:szCs w:val="28"/>
+        </w:rPr>
+      </w:pPr>
+      <w:r>
+        <w:rPr>
+          <w:rFonts w:ascii="Times New Roman" w:hAnsi="Times New Roman" w:cs="Times New Roman"/>
+          <w:sz w:val="28"/>
+          <w:szCs w:val="28"/>
+        </w:rPr>
+        <w:t xml:space="preserve">В главном отчете, </w:t>
+      </w:r>
+      <w:r>
+        <w:rPr>
+          <w:rFonts w:ascii="Times New Roman" w:hAnsi="Times New Roman" w:cs="Times New Roman"/>
+          <w:sz w:val="28"/>
+          <w:szCs w:val="28"/>
+        </w:rPr>
+        <w:t>согласно метод</w:t>
+      </w:r>
+      <w:r>
+        <w:rPr>
+          <w:rFonts w:ascii="Times New Roman" w:hAnsi="Times New Roman" w:cs="Times New Roman"/>
+          <w:sz w:val="28"/>
+          <w:szCs w:val="28"/>
+        </w:rPr>
+        <w:t xml:space="preserve">ическим указаниям, размещены заголовок и примечания, в которые помещена информация о названии отчета и авторе выполненной работы. </w:t>
+      </w:r>
+    </w:p>
+    <w:p>
+      <w:pPr>
+        <w:rPr>
+          <w:rFonts w:ascii="Times New Roman" w:hAnsi="Times New Roman" w:cs="Times New Roman"/>
+          <w:sz w:val="28"/>
+          <w:szCs w:val="28"/>
+        </w:rPr>
+      </w:pPr>
+      <w:r>
+        <w:rPr>
+          <w:rFonts w:ascii="Times New Roman" w:hAnsi="Times New Roman" w:cs="Times New Roman"/>
+          <w:sz w:val="28"/>
+          <w:szCs w:val="28"/>
+        </w:rPr>
+        <w:lastRenderedPageBreak/>
         <w:drawing>
-          <wp:inline distT="0" distB="0" distL="0" distR="0">
-            <wp:extent cx="6120130" cy="2987040"/>
-            <wp:effectExtent l="0" t="0" r="1270" b="0"/>
-            <wp:docPr id="279628911" name="Рисунок 2"/>
+          <wp:inline distT="0" distB="0" distL="0" distR="0" wp14:anchorId="29A61220" wp14:editId="6E67F529">
+            <wp:extent cx="6120130" cy="4415790"/>
+            <wp:effectExtent l="0" t="0" r="0" b="3810"/>
+            <wp:docPr id="2" name="Рисунок 2"/>
             <wp:cNvGraphicFramePr>
               <a:graphicFrameLocks xmlns:a="http://schemas.openxmlformats.org/drawingml/2006/main" noChangeAspect="1"/>
             </wp:cNvGraphicFramePr>
@@ -1777,17 +1842,11 @@
               <a:graphicData uri="http://schemas.openxmlformats.org/drawingml/2006/picture">
                 <pic:pic xmlns:pic="http://schemas.openxmlformats.org/drawingml/2006/picture">
                   <pic:nvPicPr>
-                    <pic:cNvPr id="279628911" name="Рисунок 279628911"/>
+                    <pic:cNvPr id="1" name=""/>
                     <pic:cNvPicPr/>
                   </pic:nvPicPr>
                   <pic:blipFill>
-                    <a:blip r:embed="rId9">
-                      <a:extLst>
-                        <a:ext uri="{28A0092B-C50C-407E-A947-70E740481C1C}">
-                          <a14:useLocalDpi xmlns:a14="http://schemas.microsoft.com/office/drawing/2010/main" val="0"/>
-                        </a:ext>
-                      </a:extLst>
-                    </a:blip>
+                    <a:blip r:embed="rId9"/>
                     <a:stretch>
                       <a:fillRect/>
                     </a:stretch>
@@ -1795,7 +1854,7 @@
                   <pic:spPr>
                     <a:xfrm>
                       <a:off x="0" y="0"/>
-                      <a:ext cx="6120130" cy="2987040"/>
+                      <a:ext cx="6120130" cy="4415790"/>
                     </a:xfrm>
                     <a:prstGeom prst="rect">
                       <a:avLst/>
@@ -1816,13 +1875,145 @@
           <w:szCs w:val="28"/>
         </w:rPr>
       </w:pPr>
-      <w:r>
-        <w:rPr>
-          <w:rFonts w:ascii="Times New Roman" w:hAnsi="Times New Roman" w:cs="Times New Roman"/>
-          <w:sz w:val="28"/>
-          <w:szCs w:val="28"/>
-        </w:rPr>
-        <w:t>Рисунок 2. Отчет для формы пациентов и их посещений врача</w:t>
+      <w:bookmarkStart w:id="2" w:name="_Hlk212301991"/>
+      <w:r>
+        <w:rPr>
+          <w:rFonts w:ascii="Times New Roman" w:hAnsi="Times New Roman" w:cs="Times New Roman"/>
+          <w:sz w:val="28"/>
+          <w:szCs w:val="28"/>
+        </w:rPr>
+        <w:t>Рисунок 2. Отчет посещений врача</w:t>
+      </w:r>
+      <w:bookmarkEnd w:id="2"/>
+    </w:p>
+    <w:p>
+      <w:pPr>
+        <w:rPr>
+          <w:rFonts w:ascii="Times New Roman" w:hAnsi="Times New Roman" w:cs="Times New Roman"/>
+          <w:sz w:val="28"/>
+          <w:szCs w:val="28"/>
+        </w:rPr>
+      </w:pPr>
+    </w:p>
+    <w:p>
+      <w:pPr>
+        <w:ind w:firstLine="851"/>
+        <w:rPr>
+          <w:rFonts w:ascii="Times New Roman" w:hAnsi="Times New Roman" w:cs="Times New Roman"/>
+          <w:sz w:val="28"/>
+          <w:szCs w:val="28"/>
+        </w:rPr>
+      </w:pPr>
+      <w:r>
+        <w:rPr>
+          <w:rFonts w:ascii="Times New Roman" w:hAnsi="Times New Roman" w:cs="Times New Roman"/>
+          <w:sz w:val="28"/>
+          <w:szCs w:val="28"/>
+        </w:rPr>
+        <w:t>Для упрощенного формирования отчета на панель навигации</w:t>
+      </w:r>
+      <w:r>
+        <w:rPr>
+          <w:rFonts w:ascii="Times New Roman" w:hAnsi="Times New Roman" w:cs="Times New Roman"/>
+          <w:sz w:val="28"/>
+          <w:szCs w:val="28"/>
+        </w:rPr>
+        <w:t xml:space="preserve"> в форме</w:t>
+      </w:r>
+      <w:r>
+        <w:rPr>
+          <w:rFonts w:ascii="Times New Roman" w:hAnsi="Times New Roman" w:cs="Times New Roman"/>
+          <w:sz w:val="28"/>
+          <w:szCs w:val="28"/>
+        </w:rPr>
+        <w:t xml:space="preserve"> помещена кнопк</w:t>
+      </w:r>
+      <w:r>
+        <w:rPr>
+          <w:rFonts w:ascii="Times New Roman" w:hAnsi="Times New Roman" w:cs="Times New Roman"/>
+          <w:sz w:val="28"/>
+          <w:szCs w:val="28"/>
+        </w:rPr>
+        <w:t>а</w:t>
+      </w:r>
+      <w:r>
+        <w:rPr>
+          <w:rFonts w:ascii="Times New Roman" w:hAnsi="Times New Roman" w:cs="Times New Roman"/>
+          <w:sz w:val="28"/>
+          <w:szCs w:val="28"/>
+        </w:rPr>
+        <w:t>.</w:t>
+      </w:r>
+    </w:p>
+    <w:p>
+      <w:pPr>
+        <w:ind w:firstLine="851"/>
+        <w:rPr>
+          <w:rFonts w:ascii="Times New Roman" w:hAnsi="Times New Roman" w:cs="Times New Roman"/>
+          <w:sz w:val="28"/>
+          <w:szCs w:val="28"/>
+        </w:rPr>
+      </w:pPr>
+    </w:p>
+    <w:p>
+      <w:pPr>
+        <w:rPr>
+          <w:rFonts w:ascii="Times New Roman" w:hAnsi="Times New Roman" w:cs="Times New Roman"/>
+          <w:sz w:val="28"/>
+          <w:szCs w:val="28"/>
+        </w:rPr>
+      </w:pPr>
+      <w:r>
+        <w:rPr>
+          <w:rFonts w:ascii="Times New Roman" w:hAnsi="Times New Roman" w:cs="Times New Roman"/>
+          <w:noProof/>
+          <w:sz w:val="28"/>
+          <w:szCs w:val="28"/>
+        </w:rPr>
+        <w:drawing>
+          <wp:inline distT="0" distB="0" distL="0" distR="0" wp14:anchorId="05A03276" wp14:editId="6FEA9DA2">
+            <wp:extent cx="5387340" cy="2438400"/>
+            <wp:effectExtent l="0" t="0" r="3810" b="0"/>
+            <wp:docPr id="3" name="Рисунок 3"/>
+            <wp:cNvGraphicFramePr>
+              <a:graphicFrameLocks xmlns:a="http://schemas.openxmlformats.org/drawingml/2006/main" noChangeAspect="1"/>
+            </wp:cNvGraphicFramePr>
+            <a:graphic xmlns:a="http://schemas.openxmlformats.org/drawingml/2006/main">
+              <a:graphicData uri="http://schemas.openxmlformats.org/drawingml/2006/picture">
+                <pic:pic xmlns:pic="http://schemas.openxmlformats.org/drawingml/2006/picture">
+                  <pic:nvPicPr>
+                    <pic:cNvPr id="0" name="Picture 1"/>
+                    <pic:cNvPicPr>
+                      <a:picLocks noChangeAspect="1" noChangeArrowheads="1"/>
+                    </pic:cNvPicPr>
+                  </pic:nvPicPr>
+                  <pic:blipFill>
+                    <a:blip r:embed="rId10">
+                      <a:extLst>
+                        <a:ext uri="{28A0092B-C50C-407E-A947-70E740481C1C}">
+                          <a14:useLocalDpi xmlns:a14="http://schemas.microsoft.com/office/drawing/2010/main" val="0"/>
+                        </a:ext>
+                      </a:extLst>
+                    </a:blip>
+                    <a:srcRect/>
+                    <a:stretch>
+                      <a:fillRect/>
+                    </a:stretch>
+                  </pic:blipFill>
+                  <pic:spPr bwMode="auto">
+                    <a:xfrm>
+                      <a:off x="0" y="0"/>
+                      <a:ext cx="5387340" cy="2438400"/>
+                    </a:xfrm>
+                    <a:prstGeom prst="rect">
+                      <a:avLst/>
+                    </a:prstGeom>
+                  </pic:spPr>
+                </pic:pic>
+              </a:graphicData>
+            </a:graphic>
+          </wp:inline>
+        </w:drawing>
       </w:r>
     </w:p>
     <w:p>
@@ -1834,11 +2025,47 @@
       </w:pPr>
       <w:r>
         <w:rPr>
+          <w:rFonts w:ascii="Times New Roman" w:eastAsiaTheme="minorHAnsi" w:hAnsi="Times New Roman" w:cs="Times New Roman"/>
           <w:color w:val="auto"/>
+          <w:sz w:val="28"/>
+          <w:szCs w:val="28"/>
+        </w:rPr>
+        <w:t xml:space="preserve">Рисунок </w:t>
+      </w:r>
+      <w:r>
+        <w:rPr>
+          <w:rFonts w:ascii="Times New Roman" w:eastAsiaTheme="minorHAnsi" w:hAnsi="Times New Roman" w:cs="Times New Roman"/>
+          <w:color w:val="auto"/>
+          <w:sz w:val="28"/>
+          <w:szCs w:val="28"/>
+        </w:rPr>
+        <w:t>3</w:t>
+      </w:r>
+      <w:r>
+        <w:rPr>
+          <w:rFonts w:ascii="Times New Roman" w:eastAsiaTheme="minorHAnsi" w:hAnsi="Times New Roman" w:cs="Times New Roman"/>
+          <w:color w:val="auto"/>
+          <w:sz w:val="28"/>
+          <w:szCs w:val="28"/>
+        </w:rPr>
+        <w:t xml:space="preserve">. </w:t>
+      </w:r>
+      <w:r>
+        <w:rPr>
+          <w:rFonts w:ascii="Times New Roman" w:eastAsiaTheme="minorHAnsi" w:hAnsi="Times New Roman" w:cs="Times New Roman"/>
+          <w:color w:val="auto"/>
+          <w:sz w:val="28"/>
+          <w:szCs w:val="28"/>
+        </w:rPr>
+        <w:t>Кнопка для открытия отчета из формы</w:t>
+      </w:r>
+      <w:r>
+        <w:rPr>
+          <w:color w:val="auto"/>
         </w:rPr>
         <w:br w:type="page"/>
       </w:r>
-      <w:bookmarkStart w:id="2" w:name="_Toc176721040"/>
+      <w:bookmarkStart w:id="3" w:name="_Toc176721040"/>
       <w:r>
         <w:rPr>
           <w:color w:val="auto"/>
@@ -1846,7 +2073,7 @@
         <w:lastRenderedPageBreak/>
         <w:t>Заключение</w:t>
       </w:r>
-      <w:bookmarkEnd w:id="2"/>
+      <w:bookmarkEnd w:id="3"/>
     </w:p>
     <w:p/>
     <w:p>
@@ -1936,7 +2163,7 @@
 </file>
 
 <file path=word/endnotes.xml><?xml version="1.0" encoding="utf-8"?>
-<w:endnotes xmlns:wpc="http://schemas.microsoft.com/office/word/2010/wordprocessingCanvas" xmlns:cx="http://schemas.microsoft.com/office/drawing/2014/chartex" xmlns:cx1="http://schemas.microsoft.com/office/drawing/2015/9/8/chartex" xmlns:cx2="http://schemas.microsoft.com/office/drawing/2015/10/21/chartex" xmlns:cx3="http://schemas.microsoft.com/office/drawing/2016/5/9/chartex" xmlns:cx4="http://schemas.microsoft.com/office/drawing/2016/5/10/chartex" xmlns:cx5="http://schemas.microsoft.com/office/drawing/2016/5/11/chartex" xmlns:cx6="http://schemas.microsoft.com/office/drawing/2016/5/12/chartex" xmlns:cx7="http://schemas.microsoft.com/office/drawing/2016/5/13/chartex" xmlns:cx8="http://schemas.microsoft.com/office/drawing/2016/5/14/chartex" xmlns:mc="http://schemas.openxmlformats.org/markup-compatibility/2006" xmlns:aink="http://schemas.microsoft.com/office/drawing/2016/ink" xmlns:am3d="http://schemas.microsoft.com/office/drawing/2017/model3d" xmlns:o="urn:schemas-microsoft-com:office:office" xmlns:oel="http://schemas.microsoft.com/office/2019/extlst" xmlns:r="http://schemas.openxmlformats.org/officeDocument/2006/relationships" xmlns:m="http://schemas.openxmlformats.org/officeDocument/2006/math" xmlns:v="urn:schemas-microsoft-com:vml" xmlns:wp14="http://schemas.microsoft.com/office/word/2010/wordprocessingDrawing" xmlns:wp="http://schemas.openxmlformats.org/drawingml/2006/wordprocessingDrawing" xmlns:w10="urn:schemas-microsoft-com:office:word" xmlns:w="http://schemas.openxmlformats.org/wordprocessingml/2006/main" xmlns:w14="http://schemas.microsoft.com/office/word/2010/wordml" xmlns:w15="http://schemas.microsoft.com/office/word/2012/wordml" xmlns:w16cex="http://schemas.microsoft.com/office/word/2018/wordml/cex" xmlns:w16cid="http://schemas.microsoft.com/office/word/2016/wordml/cid" xmlns:w16="http://schemas.microsoft.com/office/word/2018/wordml" xmlns:w16sdtdh="http://schemas.microsoft.com/office/word/2020/wordml/sdtdatahash" xmlns:w16se="http://schemas.microsoft.com/office/word/2015/wordml/symex" xmlns:wpg="http://schemas.microsoft.com/office/word/2010/wordprocessingGroup" xmlns:wpi="http://schemas.microsoft.com/office/word/2010/wordprocessingInk" xmlns:wne="http://schemas.microsoft.com/office/word/2006/wordml" xmlns:wps="http://schemas.microsoft.com/office/word/2010/wordprocessingShape" mc:Ignorable="w14 w15 w16se w16cid w16 w16cex w16sdtdh wp14">
+<w:endnotes xmlns:wpc="http://schemas.microsoft.com/office/word/2010/wordprocessingCanvas" xmlns:cx="http://schemas.microsoft.com/office/drawing/2014/chartex" xmlns:cx1="http://schemas.microsoft.com/office/drawing/2015/9/8/chartex" xmlns:cx2="http://schemas.microsoft.com/office/drawing/2015/10/21/chartex" xmlns:cx3="http://schemas.microsoft.com/office/drawing/2016/5/9/chartex" xmlns:cx4="http://schemas.microsoft.com/office/drawing/2016/5/10/chartex" xmlns:cx5="http://schemas.microsoft.com/office/drawing/2016/5/11/chartex" xmlns:cx6="http://schemas.microsoft.com/office/drawing/2016/5/12/chartex" xmlns:cx7="http://schemas.microsoft.com/office/drawing/2016/5/13/chartex" xmlns:cx8="http://schemas.microsoft.com/office/drawing/2016/5/14/chartex" xmlns:mc="http://schemas.openxmlformats.org/markup-compatibility/2006" xmlns:aink="http://schemas.microsoft.com/office/drawing/2016/ink" xmlns:am3d="http://schemas.microsoft.com/office/drawing/2017/model3d" xmlns:o="urn:schemas-microsoft-com:office:office" xmlns:r="http://schemas.openxmlformats.org/officeDocument/2006/relationships" xmlns:m="http://schemas.openxmlformats.org/officeDocument/2006/math" xmlns:v="urn:schemas-microsoft-com:vml" xmlns:wp14="http://schemas.microsoft.com/office/word/2010/wordprocessingDrawing" xmlns:wp="http://schemas.openxmlformats.org/drawingml/2006/wordprocessingDrawing" xmlns:w10="urn:schemas-microsoft-com:office:word" xmlns:w="http://schemas.openxmlformats.org/wordprocessingml/2006/main" xmlns:w14="http://schemas.microsoft.com/office/word/2010/wordml" xmlns:w15="http://schemas.microsoft.com/office/word/2012/wordml" xmlns:w16cex="http://schemas.microsoft.com/office/word/2018/wordml/cex" xmlns:w16cid="http://schemas.microsoft.com/office/word/2016/wordml/cid" xmlns:w16="http://schemas.microsoft.com/office/word/2018/wordml" xmlns:w16sdtdh="http://schemas.microsoft.com/office/word/2020/wordml/sdtdatahash" xmlns:w16se="http://schemas.microsoft.com/office/word/2015/wordml/symex" xmlns:wpg="http://schemas.microsoft.com/office/word/2010/wordprocessingGroup" xmlns:wpi="http://schemas.microsoft.com/office/word/2010/wordprocessingInk" xmlns:wne="http://schemas.microsoft.com/office/word/2006/wordml" xmlns:wps="http://schemas.microsoft.com/office/word/2010/wordprocessingShape" mc:Ignorable="w14 w15 w16se w16cid w16 w16cex w16sdtdh wp14">
   <w:endnote w:type="separator" w:id="-1">
     <w:p>
       <w:r>
@@ -1955,7 +2182,7 @@
 </file>
 
 <file path=word/footnotes.xml><?xml version="1.0" encoding="utf-8"?>
-<w:footnotes xmlns:wpc="http://schemas.microsoft.com/office/word/2010/wordprocessingCanvas" xmlns:cx="http://schemas.microsoft.com/office/drawing/2014/chartex" xmlns:cx1="http://schemas.microsoft.com/office/drawing/2015/9/8/chartex" xmlns:cx2="http://schemas.microsoft.com/office/drawing/2015/10/21/chartex" xmlns:cx3="http://schemas.microsoft.com/office/drawing/2016/5/9/chartex" xmlns:cx4="http://schemas.microsoft.com/office/drawing/2016/5/10/chartex" xmlns:cx5="http://schemas.microsoft.com/office/drawing/2016/5/11/chartex" xmlns:cx6="http://schemas.microsoft.com/office/drawing/2016/5/12/chartex" xmlns:cx7="http://schemas.microsoft.com/office/drawing/2016/5/13/chartex" xmlns:cx8="http://schemas.microsoft.com/office/drawing/2016/5/14/chartex" xmlns:mc="http://schemas.openxmlformats.org/markup-compatibility/2006" xmlns:aink="http://schemas.microsoft.com/office/drawing/2016/ink" xmlns:am3d="http://schemas.microsoft.com/office/drawing/2017/model3d" xmlns:o="urn:schemas-microsoft-com:office:office" xmlns:oel="http://schemas.microsoft.com/office/2019/extlst" xmlns:r="http://schemas.openxmlformats.org/officeDocument/2006/relationships" xmlns:m="http://schemas.openxmlformats.org/officeDocument/2006/math" xmlns:v="urn:schemas-microsoft-com:vml" xmlns:wp14="http://schemas.microsoft.com/office/word/2010/wordprocessingDrawing" xmlns:wp="http://schemas.openxmlformats.org/drawingml/2006/wordprocessingDrawing" xmlns:w10="urn:schemas-microsoft-com:office:word" xmlns:w="http://schemas.openxmlformats.org/wordprocessingml/2006/main" xmlns:w14="http://schemas.microsoft.com/office/word/2010/wordml" xmlns:w15="http://schemas.microsoft.com/office/word/2012/wordml" xmlns:w16cex="http://schemas.microsoft.com/office/word/2018/wordml/cex" xmlns:w16cid="http://schemas.microsoft.com/office/word/2016/wordml/cid" xmlns:w16="http://schemas.microsoft.com/office/word/2018/wordml" xmlns:w16sdtdh="http://schemas.microsoft.com/office/word/2020/wordml/sdtdatahash" xmlns:w16se="http://schemas.microsoft.com/office/word/2015/wordml/symex" xmlns:wpg="http://schemas.microsoft.com/office/word/2010/wordprocessingGroup" xmlns:wpi="http://schemas.microsoft.com/office/word/2010/wordprocessingInk" xmlns:wne="http://schemas.microsoft.com/office/word/2006/wordml" xmlns:wps="http://schemas.microsoft.com/office/word/2010/wordprocessingShape" mc:Ignorable="w14 w15 w16se w16cid w16 w16cex w16sdtdh wp14">
+<w:footnotes xmlns:wpc="http://schemas.microsoft.com/office/word/2010/wordprocessingCanvas" xmlns:cx="http://schemas.microsoft.com/office/drawing/2014/chartex" xmlns:cx1="http://schemas.microsoft.com/office/drawing/2015/9/8/chartex" xmlns:cx2="http://schemas.microsoft.com/office/drawing/2015/10/21/chartex" xmlns:cx3="http://schemas.microsoft.com/office/drawing/2016/5/9/chartex" xmlns:cx4="http://schemas.microsoft.com/office/drawing/2016/5/10/chartex" xmlns:cx5="http://schemas.microsoft.com/office/drawing/2016/5/11/chartex" xmlns:cx6="http://schemas.microsoft.com/office/drawing/2016/5/12/chartex" xmlns:cx7="http://schemas.microsoft.com/office/drawing/2016/5/13/chartex" xmlns:cx8="http://schemas.microsoft.com/office/drawing/2016/5/14/chartex" xmlns:mc="http://schemas.openxmlformats.org/markup-compatibility/2006" xmlns:aink="http://schemas.microsoft.com/office/drawing/2016/ink" xmlns:am3d="http://schemas.microsoft.com/office/drawing/2017/model3d" xmlns:o="urn:schemas-microsoft-com:office:office" xmlns:r="http://schemas.openxmlformats.org/officeDocument/2006/relationships" xmlns:m="http://schemas.openxmlformats.org/officeDocument/2006/math" xmlns:v="urn:schemas-microsoft-com:vml" xmlns:wp14="http://schemas.microsoft.com/office/word/2010/wordprocessingDrawing" xmlns:wp="http://schemas.openxmlformats.org/drawingml/2006/wordprocessingDrawing" xmlns:w10="urn:schemas-microsoft-com:office:word" xmlns:w="http://schemas.openxmlformats.org/wordprocessingml/2006/main" xmlns:w14="http://schemas.microsoft.com/office/word/2010/wordml" xmlns:w15="http://schemas.microsoft.com/office/word/2012/wordml" xmlns:w16cex="http://schemas.microsoft.com/office/word/2018/wordml/cex" xmlns:w16cid="http://schemas.microsoft.com/office/word/2016/wordml/cid" xmlns:w16="http://schemas.microsoft.com/office/word/2018/wordml" xmlns:w16sdtdh="http://schemas.microsoft.com/office/word/2020/wordml/sdtdatahash" xmlns:w16se="http://schemas.microsoft.com/office/word/2015/wordml/symex" xmlns:wpg="http://schemas.microsoft.com/office/word/2010/wordprocessingGroup" xmlns:wpi="http://schemas.microsoft.com/office/word/2010/wordprocessingInk" xmlns:wne="http://schemas.microsoft.com/office/word/2006/wordml" xmlns:wps="http://schemas.microsoft.com/office/word/2010/wordprocessingShape" mc:Ignorable="w14 w15 w16se w16cid w16 w16cex w16sdtdh wp14">
   <w:footnote w:type="separator" w:id="-1">
     <w:p>
       <w:r>
@@ -1974,7 +2201,7 @@
 </file>
 
 <file path=word/numbering.xml><?xml version="1.0" encoding="utf-8"?>
-<w:numbering xmlns:wpc="http://schemas.microsoft.com/office/word/2010/wordprocessingCanvas" xmlns:cx="http://schemas.microsoft.com/office/drawing/2014/chartex" xmlns:cx1="http://schemas.microsoft.com/office/drawing/2015/9/8/chartex" xmlns:cx2="http://schemas.microsoft.com/office/drawing/2015/10/21/chartex" xmlns:cx3="http://schemas.microsoft.com/office/drawing/2016/5/9/chartex" xmlns:cx4="http://schemas.microsoft.com/office/drawing/2016/5/10/chartex" xmlns:cx5="http://schemas.microsoft.com/office/drawing/2016/5/11/chartex" xmlns:cx6="http://schemas.microsoft.com/office/drawing/2016/5/12/chartex" xmlns:cx7="http://schemas.microsoft.com/office/drawing/2016/5/13/chartex" xmlns:cx8="http://schemas.microsoft.com/office/drawing/2016/5/14/chartex" xmlns:mc="http://schemas.openxmlformats.org/markup-compatibility/2006" xmlns:aink="http://schemas.microsoft.com/office/drawing/2016/ink" xmlns:am3d="http://schemas.microsoft.com/office/drawing/2017/model3d" xmlns:o="urn:schemas-microsoft-com:office:office" xmlns:oel="http://schemas.microsoft.com/office/2019/extlst" xmlns:r="http://schemas.openxmlformats.org/officeDocument/2006/relationships" xmlns:m="http://schemas.openxmlformats.org/officeDocument/2006/math" xmlns:v="urn:schemas-microsoft-com:vml" xmlns:wp14="http://schemas.microsoft.com/office/word/2010/wordprocessingDrawing" xmlns:wp="http://schemas.openxmlformats.org/drawingml/2006/wordprocessingDrawing" xmlns:w10="urn:schemas-microsoft-com:office:word" xmlns:w="http://schemas.openxmlformats.org/wordprocessingml/2006/main" xmlns:w14="http://schemas.microsoft.com/office/word/2010/wordml" xmlns:w15="http://schemas.microsoft.com/office/word/2012/wordml" xmlns:w16cex="http://schemas.microsoft.com/office/word/2018/wordml/cex" xmlns:w16cid="http://schemas.microsoft.com/office/word/2016/wordml/cid" xmlns:w16="http://schemas.microsoft.com/office/word/2018/wordml" xmlns:w16sdtdh="http://schemas.microsoft.com/office/word/2020/wordml/sdtdatahash" xmlns:w16se="http://schemas.microsoft.com/office/word/2015/wordml/symex" xmlns:wpg="http://schemas.microsoft.com/office/word/2010/wordprocessingGroup" xmlns:wpi="http://schemas.microsoft.com/office/word/2010/wordprocessingInk" xmlns:wne="http://schemas.microsoft.com/office/word/2006/wordml" xmlns:wps="http://schemas.microsoft.com/office/word/2010/wordprocessingShape" mc:Ignorable="w14 w15 w16se w16cid w16 w16cex w16sdtdh wp14">
+<w:numbering xmlns:wpc="http://schemas.microsoft.com/office/word/2010/wordprocessingCanvas" xmlns:cx="http://schemas.microsoft.com/office/drawing/2014/chartex" xmlns:cx1="http://schemas.microsoft.com/office/drawing/2015/9/8/chartex" xmlns:cx2="http://schemas.microsoft.com/office/drawing/2015/10/21/chartex" xmlns:cx3="http://schemas.microsoft.com/office/drawing/2016/5/9/chartex" xmlns:cx4="http://schemas.microsoft.com/office/drawing/2016/5/10/chartex" xmlns:cx5="http://schemas.microsoft.com/office/drawing/2016/5/11/chartex" xmlns:cx6="http://schemas.microsoft.com/office/drawing/2016/5/12/chartex" xmlns:cx7="http://schemas.microsoft.com/office/drawing/2016/5/13/chartex" xmlns:cx8="http://schemas.microsoft.com/office/drawing/2016/5/14/chartex" xmlns:mc="http://schemas.openxmlformats.org/markup-compatibility/2006" xmlns:aink="http://schemas.microsoft.com/office/drawing/2016/ink" xmlns:am3d="http://schemas.microsoft.com/office/drawing/2017/model3d" xmlns:o="urn:schemas-microsoft-com:office:office" xmlns:r="http://schemas.openxmlformats.org/officeDocument/2006/relationships" xmlns:m="http://schemas.openxmlformats.org/officeDocument/2006/math" xmlns:v="urn:schemas-microsoft-com:vml" xmlns:wp14="http://schemas.microsoft.com/office/word/2010/wordprocessingDrawing" xmlns:wp="http://schemas.openxmlformats.org/drawingml/2006/wordprocessingDrawing" xmlns:w10="urn:schemas-microsoft-com:office:word" xmlns:w="http://schemas.openxmlformats.org/wordprocessingml/2006/main" xmlns:w14="http://schemas.microsoft.com/office/word/2010/wordml" xmlns:w15="http://schemas.microsoft.com/office/word/2012/wordml" xmlns:w16cex="http://schemas.microsoft.com/office/word/2018/wordml/cex" xmlns:w16cid="http://schemas.microsoft.com/office/word/2016/wordml/cid" xmlns:w16="http://schemas.microsoft.com/office/word/2018/wordml" xmlns:w16sdtdh="http://schemas.microsoft.com/office/word/2020/wordml/sdtdatahash" xmlns:w16se="http://schemas.microsoft.com/office/word/2015/wordml/symex" xmlns:wpg="http://schemas.microsoft.com/office/word/2010/wordprocessingGroup" xmlns:wpi="http://schemas.microsoft.com/office/word/2010/wordprocessingInk" xmlns:wne="http://schemas.microsoft.com/office/word/2006/wordml" xmlns:wps="http://schemas.microsoft.com/office/word/2010/wordprocessingShape" mc:Ignorable="w14 w15 w16se w16cid w16 w16cex w16sdtdh wp14">
   <w:abstractNum w:abstractNumId="0" w15:restartNumberingAfterBreak="0">
     <w:nsid w:val="00EC072E"/>
     <w:multiLevelType w:val="hybridMultilevel"/>
@@ -2260,13 +2487,13 @@
       </w:rPr>
     </w:lvl>
   </w:abstractNum>
-  <w:num w:numId="1" w16cid:durableId="1720664812">
+  <w:num w:numId="1">
     <w:abstractNumId w:val="1"/>
   </w:num>
-  <w:num w:numId="2" w16cid:durableId="1674644053">
+  <w:num w:numId="2">
     <w:abstractNumId w:val="0"/>
   </w:num>
-  <w:num w:numId="3" w16cid:durableId="1717970114">
+  <w:num w:numId="3">
     <w:abstractNumId w:val="2"/>
   </w:num>
 </w:numbering>

</xml_diff>